<commit_message>
add main.py and folder data create empty file level_1 completed TZ
</commit_message>
<xml_diff>
--- a/Docs/ТЗ проекта.docx
+++ b/Docs/ТЗ проекта.docx
@@ -1,6 +1,6 @@
 
 <file path=word/document.xml><?xml version="1.0" encoding="utf-8"?>
-<w:document xmlns:wpc="http://schemas.microsoft.com/office/word/2010/wordprocessingCanvas" xmlns:cx="http://schemas.microsoft.com/office/drawing/2014/chartex" xmlns:cx1="http://schemas.microsoft.com/office/drawing/2015/9/8/chartex" xmlns:cx2="http://schemas.microsoft.com/office/drawing/2015/10/21/chartex" xmlns:cx3="http://schemas.microsoft.com/office/drawing/2016/5/9/chartex" xmlns:cx4="http://schemas.microsoft.com/office/drawing/2016/5/10/chartex" xmlns:cx5="http://schemas.microsoft.com/office/drawing/2016/5/11/chartex" xmlns:cx6="http://schemas.microsoft.com/office/drawing/2016/5/12/chartex" xmlns:cx7="http://schemas.microsoft.com/office/drawing/2016/5/13/chartex" xmlns:cx8="http://schemas.microsoft.com/office/drawing/2016/5/14/chartex" xmlns:mc="http://schemas.openxmlformats.org/markup-compatibility/2006" xmlns:aink="http://schemas.microsoft.com/office/drawing/2016/ink" xmlns:am3d="http://schemas.microsoft.com/office/drawing/2017/model3d" xmlns:o="urn:schemas-microsoft-com:office:office" xmlns:r="http://schemas.openxmlformats.org/officeDocument/2006/relationships" xmlns:m="http://schemas.openxmlformats.org/officeDocument/2006/math" xmlns:v="urn:schemas-microsoft-com:vml" xmlns:wp14="http://schemas.microsoft.com/office/word/2010/wordprocessingDrawing" xmlns:wp="http://schemas.openxmlformats.org/drawingml/2006/wordprocessingDrawing" xmlns:w10="urn:schemas-microsoft-com:office:word" xmlns:w="http://schemas.openxmlformats.org/wordprocessingml/2006/main" xmlns:w14="http://schemas.microsoft.com/office/word/2010/wordml" xmlns:w15="http://schemas.microsoft.com/office/word/2012/wordml" xmlns:w16cid="http://schemas.microsoft.com/office/word/2016/wordml/cid" xmlns:w16se="http://schemas.microsoft.com/office/word/2015/wordml/symex" xmlns:wpg="http://schemas.microsoft.com/office/word/2010/wordprocessingGroup" xmlns:wpi="http://schemas.microsoft.com/office/word/2010/wordprocessingInk" xmlns:wne="http://schemas.microsoft.com/office/word/2006/wordml" xmlns:wps="http://schemas.microsoft.com/office/word/2010/wordprocessingShape" mc:Ignorable="w14 w15 w16se w16cid wp14">
+<w:document xmlns:wpc="http://schemas.microsoft.com/office/word/2010/wordprocessingCanvas" xmlns:mc="http://schemas.openxmlformats.org/markup-compatibility/2006" xmlns:o="urn:schemas-microsoft-com:office:office" xmlns:r="http://schemas.openxmlformats.org/officeDocument/2006/relationships" xmlns:m="http://schemas.openxmlformats.org/officeDocument/2006/math" xmlns:v="urn:schemas-microsoft-com:vml" xmlns:wp14="http://schemas.microsoft.com/office/word/2010/wordprocessingDrawing" xmlns:wp="http://schemas.openxmlformats.org/drawingml/2006/wordprocessingDrawing" xmlns:w10="urn:schemas-microsoft-com:office:word" xmlns:w="http://schemas.openxmlformats.org/wordprocessingml/2006/main" xmlns:w14="http://schemas.microsoft.com/office/word/2010/wordml" xmlns:w15="http://schemas.microsoft.com/office/word/2012/wordml" xmlns:wpg="http://schemas.microsoft.com/office/word/2010/wordprocessingGroup" xmlns:wpi="http://schemas.microsoft.com/office/word/2010/wordprocessingInk" xmlns:wne="http://schemas.microsoft.com/office/word/2006/wordml" xmlns:wps="http://schemas.microsoft.com/office/word/2010/wordprocessingShape" mc:Ignorable="w14 w15 wp14">
   <w:body>
     <w:p>
       <w:pPr>
@@ -120,25 +120,105 @@
           <w:sz w:val="40"/>
           <w:szCs w:val="40"/>
         </w:rPr>
-        <w:t xml:space="preserve">Проект представляет собой игру жанра экшен. Игра рассчитана на одного игрока. Игрок управляет движением персонажа клавишами на клавиатуре. Нажав на левую кнопку </w:t>
-      </w:r>
-      <w:proofErr w:type="gramStart"/>
-      <w:r>
-        <w:rPr>
-          <w:color w:val="434343"/>
-          <w:sz w:val="40"/>
-          <w:szCs w:val="40"/>
-        </w:rPr>
-        <w:t>мыши</w:t>
-      </w:r>
-      <w:proofErr w:type="gramEnd"/>
-      <w:r>
-        <w:rPr>
-          <w:color w:val="434343"/>
-          <w:sz w:val="40"/>
-          <w:szCs w:val="40"/>
-        </w:rPr>
-        <w:t xml:space="preserve"> персонаж атакует врага определённым оружием</w:t>
+        <w:t>Проект представляет собой игру жанра экшен. Игра рассчитана на одного игрока. Игрок управляет движением персонажа клавишами на клавиатуре</w:t>
+      </w:r>
+      <w:r>
+        <w:rPr>
+          <w:color w:val="434343"/>
+          <w:sz w:val="40"/>
+          <w:szCs w:val="40"/>
+          <w:lang w:val="ru-RU"/>
+        </w:rPr>
+        <w:t xml:space="preserve"> </w:t>
+      </w:r>
+      <w:r>
+        <w:rPr>
+          <w:color w:val="434343"/>
+          <w:sz w:val="40"/>
+          <w:szCs w:val="40"/>
+          <w:lang w:val="en-US"/>
+        </w:rPr>
+        <w:t>W</w:t>
+      </w:r>
+      <w:r>
+        <w:rPr>
+          <w:color w:val="434343"/>
+          <w:sz w:val="40"/>
+          <w:szCs w:val="40"/>
+          <w:lang w:val="ru-RU"/>
+        </w:rPr>
+        <w:t xml:space="preserve"> </w:t>
+      </w:r>
+      <w:r>
+        <w:rPr>
+          <w:color w:val="434343"/>
+          <w:sz w:val="40"/>
+          <w:szCs w:val="40"/>
+          <w:lang w:val="en-US"/>
+        </w:rPr>
+        <w:t>A</w:t>
+      </w:r>
+      <w:r>
+        <w:rPr>
+          <w:color w:val="434343"/>
+          <w:sz w:val="40"/>
+          <w:szCs w:val="40"/>
+          <w:lang w:val="ru-RU"/>
+        </w:rPr>
+        <w:t xml:space="preserve"> </w:t>
+      </w:r>
+      <w:r>
+        <w:rPr>
+          <w:color w:val="434343"/>
+          <w:sz w:val="40"/>
+          <w:szCs w:val="40"/>
+          <w:lang w:val="en-US"/>
+        </w:rPr>
+        <w:t>S</w:t>
+      </w:r>
+      <w:r>
+        <w:rPr>
+          <w:color w:val="434343"/>
+          <w:sz w:val="40"/>
+          <w:szCs w:val="40"/>
+          <w:lang w:val="ru-RU"/>
+        </w:rPr>
+        <w:t xml:space="preserve"> </w:t>
+      </w:r>
+      <w:r>
+        <w:rPr>
+          <w:color w:val="434343"/>
+          <w:sz w:val="40"/>
+          <w:szCs w:val="40"/>
+          <w:lang w:val="en-US"/>
+        </w:rPr>
+        <w:t>D</w:t>
+      </w:r>
+      <w:r>
+        <w:rPr>
+          <w:color w:val="434343"/>
+          <w:sz w:val="40"/>
+          <w:szCs w:val="40"/>
+          <w:lang w:val="ru-RU"/>
+        </w:rPr>
+        <w:t xml:space="preserve"> </w:t>
+      </w:r>
+      <w:r>
+        <w:rPr>
+          <w:color w:val="434343"/>
+          <w:sz w:val="40"/>
+          <w:szCs w:val="40"/>
+          <w:lang w:val="ru-RU"/>
+        </w:rPr>
+        <w:t>или стрелочками</w:t>
+      </w:r>
+      <w:r>
+        <w:rPr>
+          <w:color w:val="434343"/>
+          <w:sz w:val="40"/>
+          <w:szCs w:val="40"/>
+        </w:rPr>
+        <w:t>. Нажав на левую кнопку мыши персонаж атакует врага определённым оружием</w:t>
       </w:r>
       <w:r>
         <w:rPr>
@@ -211,15 +291,6 @@
           <w:szCs w:val="40"/>
         </w:rPr>
       </w:pPr>
-    </w:p>
-    <w:p>
-      <w:pPr>
-        <w:rPr>
-          <w:color w:val="434343"/>
-          <w:sz w:val="40"/>
-          <w:szCs w:val="40"/>
-        </w:rPr>
-      </w:pPr>
       <w:r>
         <w:rPr>
           <w:color w:val="434343"/>
@@ -235,33 +306,82 @@
           <w:szCs w:val="40"/>
           <w:lang w:val="ru-RU"/>
         </w:rPr>
-        <w:t>3</w:t>
-      </w:r>
-      <w:r>
-        <w:rPr>
-          <w:color w:val="434343"/>
-          <w:sz w:val="40"/>
-          <w:szCs w:val="40"/>
-        </w:rPr>
-        <w:t xml:space="preserve"> подземелий, в которых есть локации с различными противниками, которые </w:t>
-      </w:r>
-      <w:proofErr w:type="gramStart"/>
-      <w:r>
-        <w:rPr>
-          <w:color w:val="434343"/>
-          <w:sz w:val="40"/>
-          <w:szCs w:val="40"/>
-        </w:rPr>
-        <w:t>также</w:t>
-      </w:r>
-      <w:proofErr w:type="gramEnd"/>
-      <w:r>
-        <w:rPr>
-          <w:color w:val="434343"/>
-          <w:sz w:val="40"/>
-          <w:szCs w:val="40"/>
-        </w:rPr>
-        <w:t xml:space="preserve"> как и главный герой могут атаковать героя. Локацию представляет собой клеточное поле с видом </w:t>
+        <w:t>минимум 3</w:t>
+      </w:r>
+      <w:r>
+        <w:rPr>
+          <w:color w:val="434343"/>
+          <w:sz w:val="40"/>
+          <w:szCs w:val="40"/>
+        </w:rPr>
+        <w:t xml:space="preserve"> подземелий</w:t>
+      </w:r>
+      <w:r>
+        <w:rPr>
+          <w:color w:val="434343"/>
+          <w:sz w:val="40"/>
+          <w:szCs w:val="40"/>
+          <w:lang w:val="ru-RU"/>
+        </w:rPr>
+        <w:t>, количество подземелий игрок выбирает в начале игры</w:t>
+      </w:r>
+      <w:r>
+        <w:rPr>
+          <w:color w:val="434343"/>
+          <w:sz w:val="40"/>
+          <w:szCs w:val="40"/>
+        </w:rPr>
+        <w:t xml:space="preserve">, в </w:t>
+      </w:r>
+      <w:r>
+        <w:rPr>
+          <w:color w:val="434343"/>
+          <w:sz w:val="40"/>
+          <w:szCs w:val="40"/>
+          <w:lang w:val="ru-RU"/>
+        </w:rPr>
+        <w:t>подземельях</w:t>
+      </w:r>
+      <w:r>
+        <w:rPr>
+          <w:color w:val="434343"/>
+          <w:sz w:val="40"/>
+          <w:szCs w:val="40"/>
+        </w:rPr>
+        <w:t xml:space="preserve"> есть локации с различными противниками, которые также</w:t>
+      </w:r>
+      <w:r>
+        <w:rPr>
+          <w:color w:val="434343"/>
+          <w:sz w:val="40"/>
+          <w:szCs w:val="40"/>
+          <w:lang w:val="ru-RU"/>
+        </w:rPr>
+        <w:t>,</w:t>
+      </w:r>
+      <w:r>
+        <w:rPr>
+          <w:color w:val="434343"/>
+          <w:sz w:val="40"/>
+          <w:szCs w:val="40"/>
+        </w:rPr>
+        <w:t xml:space="preserve"> как и главный геро</w:t>
+      </w:r>
+      <w:r>
+        <w:rPr>
+          <w:color w:val="434343"/>
+          <w:sz w:val="40"/>
+          <w:szCs w:val="40"/>
+        </w:rPr>
+        <w:t>й могут атаковать героя. Локация</w:t>
+      </w:r>
+      <w:r>
+        <w:rPr>
+          <w:color w:val="434343"/>
+          <w:sz w:val="40"/>
+          <w:szCs w:val="40"/>
+        </w:rPr>
+        <w:t xml:space="preserve"> представляет собой клеточное </w:t>
       </w:r>
       <w:r>
         <w:rPr>
@@ -270,6 +390,22 @@
           <w:szCs w:val="40"/>
         </w:rPr>
         <w:lastRenderedPageBreak/>
+        <w:t>поле с видом</w:t>
+      </w:r>
+      <w:r>
+        <w:rPr>
+          <w:color w:val="434343"/>
+          <w:sz w:val="40"/>
+          <w:szCs w:val="40"/>
+        </w:rPr>
+        <w:t xml:space="preserve"> </w:t>
+      </w:r>
+      <w:r>
+        <w:rPr>
+          <w:color w:val="434343"/>
+          <w:sz w:val="40"/>
+          <w:szCs w:val="40"/>
+        </w:rPr>
         <w:t>сверху.</w:t>
       </w:r>
       <w:r>
@@ -278,6 +414,7 @@
           <w:color w:val="434343"/>
           <w:sz w:val="40"/>
           <w:szCs w:val="40"/>
+          <w:lang w:val="ru-RU"/>
         </w:rPr>
         <w:drawing>
           <wp:inline distT="114300" distB="114300" distL="114300" distR="114300">
@@ -357,7 +494,7 @@
           <w:szCs w:val="40"/>
           <w:lang w:val="ru-RU"/>
         </w:rPr>
-        <w:t>дальние, ближние</w:t>
+        <w:t>ближние</w:t>
       </w:r>
       <w:r>
         <w:rPr>
@@ -374,15 +511,16 @@
           <w:sz w:val="40"/>
           <w:szCs w:val="40"/>
         </w:rPr>
-        <w:t>, которы</w:t>
-      </w:r>
-      <w:r>
-        <w:rPr>
-          <w:color w:val="434343"/>
-          <w:sz w:val="40"/>
-          <w:szCs w:val="40"/>
-        </w:rPr>
-        <w:t>ми они атакуют героя. С каждым подземельем</w:t>
+        <w:t>, которыми они атакуют героя. С каждым подземельем</w:t>
+      </w:r>
+      <w:r>
+        <w:rPr>
+          <w:color w:val="434343"/>
+          <w:sz w:val="40"/>
+          <w:szCs w:val="40"/>
+          <w:lang w:val="ru-RU"/>
+        </w:rPr>
+        <w:t xml:space="preserve"> количество локаций в подземелье будет становиться больше</w:t>
       </w:r>
       <w:r>
         <w:rPr>
@@ -399,7 +537,24 @@
           <w:sz w:val="40"/>
           <w:szCs w:val="40"/>
         </w:rPr>
-        <w:t xml:space="preserve"> врагов будет больше, а их оружие сильнее.</w:t>
+        <w:t xml:space="preserve"> врагов</w:t>
+      </w:r>
+      <w:r>
+        <w:rPr>
+          <w:color w:val="434343"/>
+          <w:sz w:val="40"/>
+          <w:szCs w:val="40"/>
+          <w:lang w:val="ru-RU"/>
+        </w:rPr>
+        <w:t xml:space="preserve"> на локации</w:t>
+      </w:r>
+      <w:r>
+        <w:rPr>
+          <w:color w:val="434343"/>
+          <w:sz w:val="40"/>
+          <w:szCs w:val="40"/>
+        </w:rPr>
+        <w:t xml:space="preserve"> будет больше, а их оружие сильнее.</w:t>
       </w:r>
     </w:p>
     <w:p>
@@ -433,25 +588,8 @@
           <w:sz w:val="40"/>
           <w:szCs w:val="40"/>
         </w:rPr>
-        <w:t>, которые можно восстановить игровыми предметами, а также броня, которая постепенно восстанавливается сама. При отсутст</w:t>
-      </w:r>
-      <w:r>
-        <w:rPr>
-          <w:color w:val="434343"/>
-          <w:sz w:val="40"/>
-          <w:szCs w:val="40"/>
-        </w:rPr>
-        <w:t>вии жизней игрок проигрывает.</w:t>
-      </w:r>
-    </w:p>
-    <w:p>
-      <w:pPr>
-        <w:rPr>
-          <w:color w:val="434343"/>
-          <w:sz w:val="40"/>
-          <w:szCs w:val="40"/>
-        </w:rPr>
-      </w:pPr>
+        <w:t xml:space="preserve">, которые можно восстановить игровыми предметами, а также броня, которая постепенно восстанавливается </w:t>
+      </w:r>
       <w:r>
         <w:rPr>
           <w:color w:val="434343"/>
@@ -459,6 +597,23 @@
           <w:szCs w:val="40"/>
         </w:rPr>
         <w:lastRenderedPageBreak/>
+        <w:t>сама. При отсутствии жизней игрок проигрывает.</w:t>
+      </w:r>
+    </w:p>
+    <w:p>
+      <w:pPr>
+        <w:rPr>
+          <w:color w:val="434343"/>
+          <w:sz w:val="40"/>
+          <w:szCs w:val="40"/>
+        </w:rPr>
+      </w:pPr>
+      <w:r>
+        <w:rPr>
+          <w:color w:val="434343"/>
+          <w:sz w:val="40"/>
+          <w:szCs w:val="40"/>
+        </w:rPr>
         <w:t>На конечном экране показывается статистика игры</w:t>
       </w:r>
       <w:r>
@@ -468,7 +623,25 @@
           <w:szCs w:val="40"/>
           <w:lang w:val="ru-RU"/>
         </w:rPr>
-        <w:t xml:space="preserve"> (количество убийств, оценка игры, время за которое игрок прошёл)</w:t>
+        <w:t xml:space="preserve"> (количество убийств, оценка игры, время за которое игрок прошёл</w:t>
+      </w:r>
+      <w:r>
+        <w:rPr>
+          <w:color w:val="434343"/>
+          <w:sz w:val="40"/>
+          <w:szCs w:val="40"/>
+          <w:lang w:val="ru-RU"/>
+        </w:rPr>
+        <w:t xml:space="preserve"> подземелье</w:t>
+      </w:r>
+      <w:r>
+        <w:rPr>
+          <w:color w:val="434343"/>
+          <w:sz w:val="40"/>
+          <w:szCs w:val="40"/>
+          <w:lang w:val="ru-RU"/>
+        </w:rPr>
+        <w:t>)</w:t>
       </w:r>
       <w:r>
         <w:rPr>
@@ -493,7 +666,15 @@
           <w:sz w:val="40"/>
           <w:szCs w:val="40"/>
         </w:rPr>
-        <w:t xml:space="preserve">Когда игрок проходит всю локацию, у его персонажа улучшаются </w:t>
+        <w:t>Когда игрок проходит</w:t>
+      </w:r>
+      <w:r>
+        <w:rPr>
+          <w:color w:val="434343"/>
+          <w:sz w:val="40"/>
+          <w:szCs w:val="40"/>
+        </w:rPr>
+        <w:t xml:space="preserve"> локацию, у его персонажа улучшаются </w:t>
       </w:r>
       <w:proofErr w:type="gramStart"/>
       <w:r>
@@ -528,15 +709,7 @@
           <w:sz w:val="40"/>
           <w:szCs w:val="40"/>
         </w:rPr>
-        <w:t xml:space="preserve"> шансом </w:t>
-      </w:r>
-      <w:r>
-        <w:rPr>
-          <w:color w:val="434343"/>
-          <w:sz w:val="40"/>
-          <w:szCs w:val="40"/>
-        </w:rPr>
-        <w:t xml:space="preserve">могут выпадать </w:t>
+        <w:t xml:space="preserve"> шансом могут выпадать </w:t>
       </w:r>
       <w:r>
         <w:rPr>
@@ -553,15 +726,7 @@
           <w:sz w:val="40"/>
           <w:szCs w:val="40"/>
         </w:rPr>
-        <w:t>предметы, которые помогут в прохожд</w:t>
-      </w:r>
-      <w:r>
-        <w:rPr>
-          <w:color w:val="434343"/>
-          <w:sz w:val="40"/>
-          <w:szCs w:val="40"/>
-        </w:rPr>
-        <w:t xml:space="preserve">ении </w:t>
+        <w:t xml:space="preserve">предметы, которые помогут в прохождении </w:t>
       </w:r>
       <w:proofErr w:type="gramStart"/>
       <w:r>
@@ -581,16 +746,15 @@
         </w:rPr>
         <w:t xml:space="preserve">зелье регенерации и </w:t>
       </w:r>
-      <w:proofErr w:type="spellStart"/>
-      <w:r>
-        <w:rPr>
-          <w:color w:val="434343"/>
-          <w:sz w:val="40"/>
-          <w:szCs w:val="40"/>
-        </w:rPr>
-        <w:t>т.д</w:t>
-      </w:r>
-      <w:proofErr w:type="spellEnd"/>
+      <w:r>
+        <w:rPr>
+          <w:color w:val="434343"/>
+          <w:sz w:val="40"/>
+          <w:szCs w:val="40"/>
+          <w:lang w:val="ru-RU"/>
+        </w:rPr>
+        <w:t>зелье ускорения, зелье урона</w:t>
+      </w:r>
       <w:r>
         <w:rPr>
           <w:color w:val="434343"/>
@@ -676,145 +840,144 @@
           <w:sz w:val="40"/>
           <w:szCs w:val="40"/>
         </w:rPr>
-        <w:t>Оружие дальнего действия у врагов и главного героя.</w:t>
-      </w:r>
-    </w:p>
-    <w:p>
-      <w:pPr>
-        <w:rPr>
-          <w:color w:val="434343"/>
-          <w:sz w:val="40"/>
-          <w:szCs w:val="40"/>
-        </w:rPr>
-      </w:pPr>
-    </w:p>
-    <w:p>
-      <w:pPr>
-        <w:rPr>
-          <w:color w:val="434343"/>
-          <w:sz w:val="40"/>
-          <w:szCs w:val="40"/>
-        </w:rPr>
-      </w:pPr>
-      <w:r>
-        <w:rPr>
-          <w:color w:val="434343"/>
-          <w:sz w:val="40"/>
-          <w:szCs w:val="40"/>
-        </w:rPr>
-        <w:t xml:space="preserve">За “монетки”, которые игрок собирает во время игры, он может улучшить характеристики </w:t>
-      </w:r>
-      <w:proofErr w:type="gramStart"/>
-      <w:r>
-        <w:rPr>
-          <w:color w:val="434343"/>
-          <w:sz w:val="40"/>
-          <w:szCs w:val="40"/>
-        </w:rPr>
-        <w:t>персонажа(</w:t>
-      </w:r>
-      <w:proofErr w:type="gramEnd"/>
-      <w:r>
-        <w:rPr>
-          <w:color w:val="434343"/>
-          <w:sz w:val="40"/>
-          <w:szCs w:val="40"/>
-        </w:rPr>
-        <w:t>жизнь, скорость и т.д.), а также улучшит</w:t>
-      </w:r>
-      <w:r>
-        <w:rPr>
-          <w:color w:val="434343"/>
-          <w:sz w:val="40"/>
-          <w:szCs w:val="40"/>
-        </w:rPr>
-        <w:t xml:space="preserve">ь оружия, которые присутствуют в инвентаре игрока, обменять на </w:t>
-      </w:r>
-      <w:proofErr w:type="spellStart"/>
-      <w:r>
-        <w:rPr>
-          <w:color w:val="434343"/>
-          <w:sz w:val="40"/>
-          <w:szCs w:val="40"/>
-        </w:rPr>
-        <w:t>скин</w:t>
-      </w:r>
-      <w:proofErr w:type="spellEnd"/>
-      <w:r>
-        <w:rPr>
-          <w:color w:val="434343"/>
-          <w:sz w:val="40"/>
-          <w:szCs w:val="40"/>
-        </w:rPr>
-        <w:t xml:space="preserve"> персонажа.</w:t>
-      </w:r>
-    </w:p>
-    <w:p>
-      <w:pPr>
-        <w:rPr>
-          <w:color w:val="434343"/>
-          <w:sz w:val="40"/>
-          <w:szCs w:val="40"/>
-        </w:rPr>
-      </w:pPr>
-    </w:p>
-    <w:p>
-      <w:pPr>
-        <w:rPr>
-          <w:color w:val="434343"/>
-          <w:sz w:val="40"/>
-          <w:szCs w:val="40"/>
-        </w:rPr>
-      </w:pPr>
-      <w:r>
-        <w:rPr>
-          <w:color w:val="434343"/>
-          <w:sz w:val="40"/>
-          <w:szCs w:val="40"/>
-        </w:rPr>
-        <w:t>Красивые локации и персонажи, оружие</w:t>
-      </w:r>
-    </w:p>
-    <w:p>
-      <w:pPr>
-        <w:rPr>
-          <w:color w:val="434343"/>
-          <w:sz w:val="40"/>
-          <w:szCs w:val="40"/>
-        </w:rPr>
-      </w:pPr>
-    </w:p>
-    <w:p>
-      <w:pPr>
-        <w:rPr>
-          <w:color w:val="434343"/>
-          <w:sz w:val="40"/>
-          <w:szCs w:val="40"/>
-        </w:rPr>
-      </w:pPr>
-      <w:r>
-        <w:rPr>
-          <w:color w:val="434343"/>
-          <w:sz w:val="40"/>
-          <w:szCs w:val="40"/>
-        </w:rPr>
-        <w:lastRenderedPageBreak/>
-        <w:t>Добавить много видов оружия.</w:t>
-      </w:r>
-    </w:p>
-    <w:p>
-      <w:pPr>
-        <w:rPr>
-          <w:color w:val="434343"/>
-          <w:sz w:val="40"/>
-          <w:szCs w:val="40"/>
-        </w:rPr>
-      </w:pPr>
-    </w:p>
-    <w:p>
+        <w:t>Оружие дальнего действия у врагов и главно</w:t>
+      </w:r>
       <w:bookmarkStart w:id="0" w:name="_GoBack"/>
       <w:bookmarkEnd w:id="0"/>
-    </w:p>
+      <w:r>
+        <w:rPr>
+          <w:color w:val="434343"/>
+          <w:sz w:val="40"/>
+          <w:szCs w:val="40"/>
+        </w:rPr>
+        <w:t>го героя.</w:t>
+      </w:r>
+    </w:p>
+    <w:p>
+      <w:pPr>
+        <w:rPr>
+          <w:color w:val="434343"/>
+          <w:sz w:val="40"/>
+          <w:szCs w:val="40"/>
+        </w:rPr>
+      </w:pPr>
+    </w:p>
+    <w:p>
+      <w:pPr>
+        <w:rPr>
+          <w:color w:val="434343"/>
+          <w:sz w:val="40"/>
+          <w:szCs w:val="40"/>
+        </w:rPr>
+      </w:pPr>
+      <w:r>
+        <w:rPr>
+          <w:color w:val="434343"/>
+          <w:sz w:val="40"/>
+          <w:szCs w:val="40"/>
+        </w:rPr>
+        <w:t xml:space="preserve">За “монетки”, которые игрок собирает во время игры, он может улучшить характеристики </w:t>
+      </w:r>
+      <w:proofErr w:type="gramStart"/>
+      <w:r>
+        <w:rPr>
+          <w:color w:val="434343"/>
+          <w:sz w:val="40"/>
+          <w:szCs w:val="40"/>
+        </w:rPr>
+        <w:t>персонажа(</w:t>
+      </w:r>
+      <w:proofErr w:type="gramEnd"/>
+      <w:r>
+        <w:rPr>
+          <w:color w:val="434343"/>
+          <w:sz w:val="40"/>
+          <w:szCs w:val="40"/>
+        </w:rPr>
+        <w:t xml:space="preserve">жизнь, скорость и т.д.), а также улучшить оружия, которые присутствуют в инвентаре игрока, обменять на </w:t>
+      </w:r>
+      <w:proofErr w:type="spellStart"/>
+      <w:r>
+        <w:rPr>
+          <w:color w:val="434343"/>
+          <w:sz w:val="40"/>
+          <w:szCs w:val="40"/>
+        </w:rPr>
+        <w:t>скин</w:t>
+      </w:r>
+      <w:proofErr w:type="spellEnd"/>
+      <w:r>
+        <w:rPr>
+          <w:color w:val="434343"/>
+          <w:sz w:val="40"/>
+          <w:szCs w:val="40"/>
+        </w:rPr>
+        <w:t xml:space="preserve"> персонажа.</w:t>
+      </w:r>
+    </w:p>
+    <w:p>
+      <w:pPr>
+        <w:rPr>
+          <w:color w:val="434343"/>
+          <w:sz w:val="40"/>
+          <w:szCs w:val="40"/>
+        </w:rPr>
+      </w:pPr>
+    </w:p>
+    <w:p>
+      <w:pPr>
+        <w:rPr>
+          <w:color w:val="434343"/>
+          <w:sz w:val="40"/>
+          <w:szCs w:val="40"/>
+        </w:rPr>
+      </w:pPr>
+      <w:r>
+        <w:rPr>
+          <w:color w:val="434343"/>
+          <w:sz w:val="40"/>
+          <w:szCs w:val="40"/>
+        </w:rPr>
+        <w:lastRenderedPageBreak/>
+        <w:t>Красивые локации и персонажи, оружие</w:t>
+      </w:r>
+    </w:p>
+    <w:p>
+      <w:pPr>
+        <w:rPr>
+          <w:color w:val="434343"/>
+          <w:sz w:val="40"/>
+          <w:szCs w:val="40"/>
+        </w:rPr>
+      </w:pPr>
+    </w:p>
+    <w:p>
+      <w:pPr>
+        <w:rPr>
+          <w:color w:val="434343"/>
+          <w:sz w:val="40"/>
+          <w:szCs w:val="40"/>
+        </w:rPr>
+      </w:pPr>
+      <w:r>
+        <w:rPr>
+          <w:color w:val="434343"/>
+          <w:sz w:val="40"/>
+          <w:szCs w:val="40"/>
+        </w:rPr>
+        <w:t>Добавить много видов оружия.</w:t>
+      </w:r>
+    </w:p>
+    <w:p>
+      <w:pPr>
+        <w:rPr>
+          <w:color w:val="434343"/>
+          <w:sz w:val="40"/>
+          <w:szCs w:val="40"/>
+        </w:rPr>
+      </w:pPr>
+    </w:p>
+    <w:p/>
     <w:sectPr>
       <w:pgSz w:w="11909" w:h="16834"/>
       <w:pgMar w:top="1440" w:right="1440" w:bottom="1440" w:left="1440" w:header="720" w:footer="720" w:gutter="0"/>
@@ -826,7 +989,7 @@
 </file>
 
 <file path=word/styles.xml><?xml version="1.0" encoding="utf-8"?>
-<w:styles xmlns:mc="http://schemas.openxmlformats.org/markup-compatibility/2006" xmlns:r="http://schemas.openxmlformats.org/officeDocument/2006/relationships" xmlns:w="http://schemas.openxmlformats.org/wordprocessingml/2006/main" xmlns:w14="http://schemas.microsoft.com/office/word/2010/wordml" xmlns:w15="http://schemas.microsoft.com/office/word/2012/wordml" xmlns:w16cid="http://schemas.microsoft.com/office/word/2016/wordml/cid" xmlns:w16se="http://schemas.microsoft.com/office/word/2015/wordml/symex" mc:Ignorable="w14 w15 w16se w16cid">
+<w:styles xmlns:mc="http://schemas.openxmlformats.org/markup-compatibility/2006" xmlns:r="http://schemas.openxmlformats.org/officeDocument/2006/relationships" xmlns:w="http://schemas.openxmlformats.org/wordprocessingml/2006/main" xmlns:w14="http://schemas.microsoft.com/office/word/2010/wordml" xmlns:w15="http://schemas.microsoft.com/office/word/2012/wordml" mc:Ignorable="w14 w15">
   <w:docDefaults>
     <w:rPrDefault>
       <w:rPr>
@@ -842,7 +1005,7 @@
       </w:pPr>
     </w:pPrDefault>
   </w:docDefaults>
-  <w:latentStyles w:defLockedState="0" w:defUIPriority="99" w:defSemiHidden="0" w:defUnhideWhenUsed="0" w:defQFormat="0" w:count="375">
+  <w:latentStyles w:defLockedState="0" w:defUIPriority="99" w:defSemiHidden="0" w:defUnhideWhenUsed="0" w:defQFormat="0" w:count="371">
     <w:lsdException w:name="Normal" w:uiPriority="0" w:qFormat="1"/>
     <w:lsdException w:name="heading 1" w:uiPriority="9" w:qFormat="1"/>
     <w:lsdException w:name="heading 2" w:semiHidden="1" w:uiPriority="9" w:unhideWhenUsed="1" w:qFormat="1"/>
@@ -1214,10 +1377,6 @@
     <w:lsdException w:name="List Table 5 Dark Accent 6" w:uiPriority="50"/>
     <w:lsdException w:name="List Table 6 Colorful Accent 6" w:uiPriority="51"/>
     <w:lsdException w:name="List Table 7 Colorful Accent 6" w:uiPriority="52"/>
-    <w:lsdException w:name="Mention" w:semiHidden="1" w:unhideWhenUsed="1"/>
-    <w:lsdException w:name="Smart Hyperlink" w:semiHidden="1" w:unhideWhenUsed="1"/>
-    <w:lsdException w:name="Hashtag" w:semiHidden="1" w:unhideWhenUsed="1"/>
-    <w:lsdException w:name="Unresolved Mention" w:semiHidden="1" w:unhideWhenUsed="1"/>
   </w:latentStyles>
   <w:style w:type="paragraph" w:default="1" w:styleId="a">
     <w:name w:val="Normal"/>

</xml_diff>